<commit_message>
modify the file path
</commit_message>
<xml_diff>
--- a/Final Project Report.docx
+++ b/Final Project Report.docx
@@ -584,6 +584,32 @@
     <w:p>
       <w:pPr>
         <w:rPr>
+          <w:lang w:val="en-US"/>
+        </w:rPr>
+      </w:pPr>
+      <w:r>
+        <w:rPr>
+          <w:lang w:val="en-US"/>
+        </w:rPr>
+        <w:t>We also wrote the first 1000 sorted Chinese name</w:t>
+      </w:r>
+      <w:r>
+        <w:rPr>
+          <w:lang w:val="en-US"/>
+        </w:rPr>
+        <w:t xml:space="preserve"> into five txt files.</w:t>
+      </w:r>
+    </w:p>
+    <w:p>
+      <w:pPr>
+        <w:rPr>
+          <w:lang w:val="en-US"/>
+        </w:rPr>
+      </w:pPr>
+    </w:p>
+    <w:p>
+      <w:pPr>
+        <w:rPr>
           <w:b/>
           <w:bCs/>
           <w:lang w:val="en-US"/>
@@ -838,6 +864,7 @@
         <w:rPr>
           <w:lang w:val="en-US"/>
         </w:rPr>
+        <w:lastRenderedPageBreak/>
         <w:t>A</w:t>
       </w:r>
       <w:r>
@@ -862,14 +889,7 @@
         <w:rPr>
           <w:lang w:val="en-US"/>
         </w:rPr>
-        <w:t xml:space="preserve">sorting, we found that the efficiency of single sorting algorithm is limited. By combining different sorting thoughts, and by having different sorting </w:t>
-      </w:r>
-      <w:r>
-        <w:rPr>
-          <w:lang w:val="en-US"/>
-        </w:rPr>
-        <w:lastRenderedPageBreak/>
-        <w:t xml:space="preserve">algorithms on applying to different data types could amplify the stability of sorting </w:t>
+        <w:t xml:space="preserve">sorting, we found that the efficiency of single sorting algorithm is limited. By combining different sorting thoughts, and by having different sorting algorithms on applying to different data types could amplify the stability of sorting </w:t>
       </w:r>
       <w:proofErr w:type="gramStart"/>
       <w:r>
@@ -1145,7 +1165,6 @@
         <w:rPr>
           <w:lang w:val="en-US"/>
         </w:rPr>
-        <w:lastRenderedPageBreak/>
         <w:t xml:space="preserve">As the calculation time of different sorting methods, we found that times of all sorting methods increase linearly as the array length increases doubly. Husky sort uses least time to sort the array we passed in. Timsort, MSD radix sort, dual pivot quick sort </w:t>
       </w:r>
       <w:proofErr w:type="gramStart"/>

</xml_diff>